<commit_message>
updated on css notes
</commit_message>
<xml_diff>
--- a/CSS_Notes.docx
+++ b/CSS_Notes.docx
@@ -58,14 +58,7 @@
           <w:b/>
           <w:sz w:val="38"/>
         </w:rPr>
-        <w:t xml:space="preserve"> A CSS (cascading style sheet)</w:t>
-      </w:r>
-      <w:r>
-        <w:rPr>
-          <w:b/>
-          <w:sz w:val="38"/>
-        </w:rPr>
-        <w:t xml:space="preserve"> </w:t>
+        <w:t xml:space="preserve"> A CSS (cascading style sheet) </w:t>
       </w:r>
       <w:r>
         <w:rPr>
@@ -396,6 +389,19 @@
           <w:sz w:val="32"/>
         </w:rPr>
       </w:pPr>
+      <w:r>
+        <w:rPr>
+          <w:sz w:val="32"/>
+        </w:rPr>
+        <w:tab/>
+      </w:r>
+      <w:r>
+        <w:rPr>
+          <w:sz w:val="32"/>
+        </w:rPr>
+        <w:tab/>
+        <w:t>//body text</w:t>
+      </w:r>
     </w:p>
     <w:p>
       <w:pPr>
@@ -409,6 +415,1450 @@
           <w:sz w:val="32"/>
         </w:rPr>
         <w:t>&lt;/body&gt;</w:t>
+      </w:r>
+    </w:p>
+    <w:p>
+      <w:pPr>
+        <w:pStyle w:val="NoSpacing"/>
+        <w:rPr>
+          <w:b/>
+          <w:sz w:val="30"/>
+        </w:rPr>
+      </w:pPr>
+      <w:r>
+        <w:rPr>
+          <w:sz w:val="32"/>
+        </w:rPr>
+        <w:tab/>
+      </w:r>
+      <w:r>
+        <w:rPr>
+          <w:sz w:val="32"/>
+        </w:rPr>
+        <w:tab/>
+      </w:r>
+      <w:r>
+        <w:rPr>
+          <w:sz w:val="32"/>
+        </w:rPr>
+        <w:tab/>
+      </w:r>
+      <w:r>
+        <w:rPr>
+          <w:sz w:val="32"/>
+        </w:rPr>
+        <w:tab/>
+        <w:t xml:space="preserve">  </w:t>
+      </w:r>
+      <w:r>
+        <w:rPr>
+          <w:b/>
+          <w:sz w:val="30"/>
+        </w:rPr>
+        <w:t>External Stylesheet</w:t>
+      </w:r>
+    </w:p>
+    <w:p>
+      <w:pPr>
+        <w:pStyle w:val="NoSpacing"/>
+        <w:rPr>
+          <w:b/>
+          <w:sz w:val="30"/>
+        </w:rPr>
+      </w:pPr>
+    </w:p>
+    <w:p>
+      <w:pPr>
+        <w:pStyle w:val="NoSpacing"/>
+        <w:rPr>
+          <w:sz w:val="30"/>
+        </w:rPr>
+      </w:pPr>
+      <w:r>
+        <w:rPr>
+          <w:sz w:val="30"/>
+        </w:rPr>
+        <w:t>&lt;</w:t>
+      </w:r>
+      <w:proofErr w:type="gramStart"/>
+      <w:r>
+        <w:rPr>
+          <w:sz w:val="30"/>
+        </w:rPr>
+        <w:t>head</w:t>
+      </w:r>
+      <w:proofErr w:type="gramEnd"/>
+      <w:r>
+        <w:rPr>
+          <w:sz w:val="30"/>
+        </w:rPr>
+        <w:t>&gt;</w:t>
+      </w:r>
+    </w:p>
+    <w:p>
+      <w:pPr>
+        <w:pStyle w:val="NoSpacing"/>
+        <w:rPr>
+          <w:sz w:val="32"/>
+        </w:rPr>
+      </w:pPr>
+      <w:r>
+        <w:rPr>
+          <w:sz w:val="32"/>
+        </w:rPr>
+        <w:t xml:space="preserve">&lt;link </w:t>
+      </w:r>
+      <w:proofErr w:type="spellStart"/>
+      <w:r>
+        <w:rPr>
+          <w:sz w:val="32"/>
+        </w:rPr>
+        <w:t>rel</w:t>
+      </w:r>
+      <w:proofErr w:type="spellEnd"/>
+      <w:r>
+        <w:rPr>
+          <w:sz w:val="32"/>
+        </w:rPr>
+        <w:t>="stylesheet" type="text/</w:t>
+      </w:r>
+      <w:proofErr w:type="spellStart"/>
+      <w:r>
+        <w:rPr>
+          <w:sz w:val="32"/>
+        </w:rPr>
+        <w:t>css</w:t>
+      </w:r>
+      <w:proofErr w:type="spellEnd"/>
+      <w:r>
+        <w:rPr>
+          <w:sz w:val="32"/>
+        </w:rPr>
+        <w:t xml:space="preserve">" </w:t>
+      </w:r>
+      <w:proofErr w:type="spellStart"/>
+      <w:r>
+        <w:rPr>
+          <w:sz w:val="32"/>
+        </w:rPr>
+        <w:t>href</w:t>
+      </w:r>
+      <w:proofErr w:type="spellEnd"/>
+      <w:r>
+        <w:rPr>
+          <w:sz w:val="32"/>
+        </w:rPr>
+        <w:t>="Path To</w:t>
+      </w:r>
+    </w:p>
+    <w:p>
+      <w:pPr>
+        <w:pStyle w:val="NoSpacing"/>
+        <w:rPr>
+          <w:sz w:val="32"/>
+        </w:rPr>
+      </w:pPr>
+      <w:r>
+        <w:rPr>
+          <w:sz w:val="32"/>
+        </w:rPr>
+        <w:t>stylesheet.css" /&gt;</w:t>
+      </w:r>
+    </w:p>
+    <w:p>
+      <w:pPr>
+        <w:pStyle w:val="NoSpacing"/>
+        <w:rPr>
+          <w:sz w:val="32"/>
+        </w:rPr>
+      </w:pPr>
+      <w:r>
+        <w:rPr>
+          <w:sz w:val="32"/>
+        </w:rPr>
+        <w:t>&lt;/head&gt;</w:t>
+      </w:r>
+    </w:p>
+    <w:p>
+      <w:pPr>
+        <w:pStyle w:val="NoSpacing"/>
+        <w:rPr>
+          <w:b/>
+          <w:sz w:val="30"/>
+        </w:rPr>
+      </w:pPr>
+      <w:r>
+        <w:rPr>
+          <w:sz w:val="32"/>
+        </w:rPr>
+        <w:tab/>
+      </w:r>
+      <w:r>
+        <w:rPr>
+          <w:sz w:val="32"/>
+        </w:rPr>
+        <w:tab/>
+      </w:r>
+      <w:r>
+        <w:rPr>
+          <w:sz w:val="32"/>
+        </w:rPr>
+        <w:tab/>
+      </w:r>
+      <w:r>
+        <w:rPr>
+          <w:sz w:val="32"/>
+        </w:rPr>
+        <w:tab/>
+      </w:r>
+      <w:r>
+        <w:rPr>
+          <w:sz w:val="32"/>
+        </w:rPr>
+        <w:tab/>
+      </w:r>
+      <w:r>
+        <w:rPr>
+          <w:b/>
+          <w:sz w:val="30"/>
+        </w:rPr>
+        <w:t>OR</w:t>
+      </w:r>
+    </w:p>
+    <w:p>
+      <w:pPr>
+        <w:pStyle w:val="NoSpacing"/>
+        <w:rPr>
+          <w:b/>
+          <w:sz w:val="30"/>
+        </w:rPr>
+      </w:pPr>
+    </w:p>
+    <w:p>
+      <w:pPr>
+        <w:pStyle w:val="NoSpacing"/>
+        <w:rPr>
+          <w:sz w:val="30"/>
+        </w:rPr>
+      </w:pPr>
+      <w:r>
+        <w:rPr>
+          <w:sz w:val="30"/>
+        </w:rPr>
+        <w:t>&lt;style type="text/</w:t>
+      </w:r>
+      <w:proofErr w:type="spellStart"/>
+      <w:r>
+        <w:rPr>
+          <w:sz w:val="30"/>
+        </w:rPr>
+        <w:t>css</w:t>
+      </w:r>
+      <w:proofErr w:type="spellEnd"/>
+      <w:r>
+        <w:rPr>
+          <w:sz w:val="30"/>
+        </w:rPr>
+        <w:t xml:space="preserve">"&gt;@import </w:t>
+      </w:r>
+      <w:proofErr w:type="spellStart"/>
+      <w:proofErr w:type="gramStart"/>
+      <w:r>
+        <w:rPr>
+          <w:sz w:val="30"/>
+        </w:rPr>
+        <w:t>url</w:t>
+      </w:r>
+      <w:proofErr w:type="spellEnd"/>
+      <w:r>
+        <w:rPr>
+          <w:sz w:val="30"/>
+        </w:rPr>
+        <w:t>(</w:t>
+      </w:r>
+      <w:proofErr w:type="gramEnd"/>
+      <w:r>
+        <w:rPr>
+          <w:sz w:val="30"/>
+        </w:rPr>
+        <w:t>Path To</w:t>
+      </w:r>
+    </w:p>
+    <w:p>
+      <w:pPr>
+        <w:pStyle w:val="NoSpacing"/>
+        <w:rPr>
+          <w:sz w:val="30"/>
+        </w:rPr>
+      </w:pPr>
+      <w:r>
+        <w:rPr>
+          <w:sz w:val="30"/>
+        </w:rPr>
+        <w:t>stylesheet.css</w:t>
+      </w:r>
+      <w:proofErr w:type="gramStart"/>
+      <w:r>
+        <w:rPr>
+          <w:sz w:val="30"/>
+        </w:rPr>
+        <w:t>)&lt;</w:t>
+      </w:r>
+      <w:proofErr w:type="gramEnd"/>
+      <w:r>
+        <w:rPr>
+          <w:sz w:val="30"/>
+        </w:rPr>
+        <w:t>/style&gt;</w:t>
+      </w:r>
+    </w:p>
+    <w:p>
+      <w:pPr>
+        <w:pStyle w:val="NoSpacing"/>
+        <w:rPr>
+          <w:sz w:val="32"/>
+        </w:rPr>
+      </w:pPr>
+    </w:p>
+    <w:p>
+      <w:pPr>
+        <w:pStyle w:val="NoSpacing"/>
+        <w:rPr>
+          <w:b/>
+          <w:sz w:val="32"/>
+        </w:rPr>
+      </w:pPr>
+      <w:r>
+        <w:rPr>
+          <w:b/>
+          <w:sz w:val="32"/>
+        </w:rPr>
+        <w:t>NOTE:</w:t>
+      </w:r>
+    </w:p>
+    <w:p>
+      <w:pPr>
+        <w:pStyle w:val="NoSpacing"/>
+        <w:rPr>
+          <w:sz w:val="32"/>
+        </w:rPr>
+      </w:pPr>
+      <w:r>
+        <w:rPr>
+          <w:sz w:val="32"/>
+        </w:rPr>
+        <w:t xml:space="preserve">//The </w:t>
+      </w:r>
+      <w:proofErr w:type="spellStart"/>
+      <w:r>
+        <w:rPr>
+          <w:sz w:val="32"/>
+        </w:rPr>
+        <w:t>css</w:t>
+      </w:r>
+      <w:proofErr w:type="spellEnd"/>
+      <w:r>
+        <w:rPr>
+          <w:sz w:val="32"/>
+        </w:rPr>
+        <w:t xml:space="preserve"> path should be </w:t>
+      </w:r>
+      <w:proofErr w:type="gramStart"/>
+      <w:r>
+        <w:rPr>
+          <w:sz w:val="32"/>
+        </w:rPr>
+        <w:t>saved  as</w:t>
+      </w:r>
+      <w:proofErr w:type="gramEnd"/>
+      <w:r>
+        <w:rPr>
+          <w:sz w:val="32"/>
+        </w:rPr>
+        <w:t xml:space="preserve"> another file filename.css and should be included in the head section by singular tag link. </w:t>
+      </w:r>
+    </w:p>
+    <w:p>
+      <w:pPr>
+        <w:pStyle w:val="NoSpacing"/>
+        <w:rPr>
+          <w:b/>
+          <w:sz w:val="32"/>
+        </w:rPr>
+      </w:pPr>
+      <w:r>
+        <w:rPr>
+          <w:b/>
+          <w:sz w:val="32"/>
+        </w:rPr>
+        <w:lastRenderedPageBreak/>
+        <w:t>Example:</w:t>
+      </w:r>
+    </w:p>
+    <w:p>
+      <w:pPr>
+        <w:pStyle w:val="NoSpacing"/>
+        <w:rPr>
+          <w:b/>
+          <w:sz w:val="32"/>
+        </w:rPr>
+      </w:pPr>
+    </w:p>
+    <w:p>
+      <w:pPr>
+        <w:pStyle w:val="NoSpacing"/>
+        <w:rPr>
+          <w:sz w:val="32"/>
+        </w:rPr>
+      </w:pPr>
+      <w:r>
+        <w:rPr>
+          <w:sz w:val="32"/>
+        </w:rPr>
+        <w:t>&lt;</w:t>
+      </w:r>
+      <w:proofErr w:type="gramStart"/>
+      <w:r>
+        <w:rPr>
+          <w:sz w:val="32"/>
+        </w:rPr>
+        <w:t>head</w:t>
+      </w:r>
+      <w:proofErr w:type="gramEnd"/>
+      <w:r>
+        <w:rPr>
+          <w:sz w:val="32"/>
+        </w:rPr>
+        <w:t>&gt;</w:t>
+      </w:r>
+    </w:p>
+    <w:p>
+      <w:pPr>
+        <w:pStyle w:val="NoSpacing"/>
+        <w:rPr>
+          <w:sz w:val="32"/>
+        </w:rPr>
+      </w:pPr>
+      <w:r>
+        <w:rPr>
+          <w:sz w:val="32"/>
+        </w:rPr>
+        <w:t>&lt;</w:t>
+      </w:r>
+      <w:proofErr w:type="gramStart"/>
+      <w:r>
+        <w:rPr>
+          <w:sz w:val="32"/>
+        </w:rPr>
+        <w:t>title</w:t>
+      </w:r>
+      <w:proofErr w:type="gramEnd"/>
+      <w:r>
+        <w:rPr>
+          <w:sz w:val="32"/>
+        </w:rPr>
+        <w:t>&gt;&lt;title&gt;</w:t>
+      </w:r>
+    </w:p>
+    <w:p>
+      <w:pPr>
+        <w:pStyle w:val="NoSpacing"/>
+        <w:rPr>
+          <w:sz w:val="32"/>
+        </w:rPr>
+      </w:pPr>
+      <w:r>
+        <w:rPr>
+          <w:sz w:val="32"/>
+        </w:rPr>
+        <w:t xml:space="preserve">&lt;link </w:t>
+      </w:r>
+      <w:proofErr w:type="spellStart"/>
+      <w:r>
+        <w:rPr>
+          <w:sz w:val="32"/>
+        </w:rPr>
+        <w:t>rel</w:t>
+      </w:r>
+      <w:proofErr w:type="spellEnd"/>
+      <w:r>
+        <w:rPr>
+          <w:sz w:val="32"/>
+        </w:rPr>
+        <w:t>="stylesheet" type="text/</w:t>
+      </w:r>
+      <w:proofErr w:type="spellStart"/>
+      <w:r>
+        <w:rPr>
+          <w:sz w:val="32"/>
+        </w:rPr>
+        <w:t>css"href</w:t>
+      </w:r>
+      <w:proofErr w:type="spellEnd"/>
+      <w:r>
+        <w:rPr>
+          <w:sz w:val="32"/>
+        </w:rPr>
+        <w:t>="style.css" /&gt;</w:t>
+      </w:r>
+    </w:p>
+    <w:p>
+      <w:pPr>
+        <w:pStyle w:val="NoSpacing"/>
+        <w:rPr>
+          <w:sz w:val="32"/>
+        </w:rPr>
+      </w:pPr>
+      <w:r>
+        <w:rPr>
+          <w:sz w:val="32"/>
+        </w:rPr>
+        <w:t>&lt;/head&gt;</w:t>
+      </w:r>
+    </w:p>
+    <w:p>
+      <w:pPr>
+        <w:pStyle w:val="NoSpacing"/>
+        <w:rPr>
+          <w:sz w:val="32"/>
+        </w:rPr>
+      </w:pPr>
+      <w:r>
+        <w:rPr>
+          <w:sz w:val="32"/>
+        </w:rPr>
+        <w:t>&lt;</w:t>
+      </w:r>
+      <w:proofErr w:type="gramStart"/>
+      <w:r>
+        <w:rPr>
+          <w:sz w:val="32"/>
+        </w:rPr>
+        <w:t>body</w:t>
+      </w:r>
+      <w:proofErr w:type="gramEnd"/>
+      <w:r>
+        <w:rPr>
+          <w:sz w:val="32"/>
+        </w:rPr>
+        <w:t>&gt;</w:t>
+      </w:r>
+    </w:p>
+    <w:p>
+      <w:pPr>
+        <w:pStyle w:val="NoSpacing"/>
+        <w:ind w:left="2880" w:firstLine="720"/>
+        <w:rPr>
+          <w:sz w:val="32"/>
+        </w:rPr>
+      </w:pPr>
+      <w:proofErr w:type="gramStart"/>
+      <w:r>
+        <w:rPr>
+          <w:sz w:val="32"/>
+        </w:rPr>
+        <w:t>or</w:t>
+      </w:r>
+      <w:proofErr w:type="gramEnd"/>
+    </w:p>
+    <w:p>
+      <w:pPr>
+        <w:pStyle w:val="NoSpacing"/>
+        <w:rPr>
+          <w:sz w:val="32"/>
+        </w:rPr>
+      </w:pPr>
+    </w:p>
+    <w:p>
+      <w:pPr>
+        <w:pStyle w:val="NoSpacing"/>
+        <w:rPr>
+          <w:sz w:val="32"/>
+        </w:rPr>
+      </w:pPr>
+      <w:r>
+        <w:rPr>
+          <w:sz w:val="32"/>
+        </w:rPr>
+        <w:t>&lt;</w:t>
+      </w:r>
+      <w:proofErr w:type="gramStart"/>
+      <w:r>
+        <w:rPr>
+          <w:sz w:val="32"/>
+        </w:rPr>
+        <w:t>head</w:t>
+      </w:r>
+      <w:proofErr w:type="gramEnd"/>
+      <w:r>
+        <w:rPr>
+          <w:sz w:val="32"/>
+        </w:rPr>
+        <w:t>&gt;</w:t>
+      </w:r>
+    </w:p>
+    <w:p>
+      <w:pPr>
+        <w:pStyle w:val="NoSpacing"/>
+        <w:rPr>
+          <w:sz w:val="32"/>
+        </w:rPr>
+      </w:pPr>
+      <w:r>
+        <w:rPr>
+          <w:sz w:val="32"/>
+        </w:rPr>
+        <w:t>&lt;</w:t>
+      </w:r>
+      <w:proofErr w:type="gramStart"/>
+      <w:r>
+        <w:rPr>
+          <w:sz w:val="32"/>
+        </w:rPr>
+        <w:t>title</w:t>
+      </w:r>
+      <w:proofErr w:type="gramEnd"/>
+      <w:r>
+        <w:rPr>
+          <w:sz w:val="32"/>
+        </w:rPr>
+        <w:t>&gt;&lt;title&gt;</w:t>
+      </w:r>
+    </w:p>
+    <w:p>
+      <w:pPr>
+        <w:pStyle w:val="NoSpacing"/>
+        <w:rPr>
+          <w:sz w:val="32"/>
+        </w:rPr>
+      </w:pPr>
+      <w:r>
+        <w:rPr>
+          <w:sz w:val="32"/>
+        </w:rPr>
+        <w:t>&lt;style type="text/</w:t>
+      </w:r>
+      <w:proofErr w:type="spellStart"/>
+      <w:r>
+        <w:rPr>
+          <w:sz w:val="32"/>
+        </w:rPr>
+        <w:t>css</w:t>
+      </w:r>
+      <w:proofErr w:type="spellEnd"/>
+      <w:r>
+        <w:rPr>
+          <w:sz w:val="32"/>
+        </w:rPr>
+        <w:t xml:space="preserve">"&gt; @import </w:t>
+      </w:r>
+      <w:proofErr w:type="spellStart"/>
+      <w:proofErr w:type="gramStart"/>
+      <w:r>
+        <w:rPr>
+          <w:sz w:val="32"/>
+        </w:rPr>
+        <w:t>url</w:t>
+      </w:r>
+      <w:proofErr w:type="spellEnd"/>
+      <w:r>
+        <w:rPr>
+          <w:sz w:val="32"/>
+        </w:rPr>
+        <w:t>(</w:t>
+      </w:r>
+      <w:proofErr w:type="gramEnd"/>
+      <w:r>
+        <w:rPr>
+          <w:sz w:val="32"/>
+        </w:rPr>
+        <w:t>Path To stylesheet.css)</w:t>
+      </w:r>
+    </w:p>
+    <w:p>
+      <w:pPr>
+        <w:pStyle w:val="NoSpacing"/>
+        <w:rPr>
+          <w:sz w:val="32"/>
+        </w:rPr>
+      </w:pPr>
+      <w:r>
+        <w:rPr>
+          <w:sz w:val="32"/>
+        </w:rPr>
+        <w:t>&lt;/style&gt;</w:t>
+      </w:r>
+    </w:p>
+    <w:p>
+      <w:pPr>
+        <w:pStyle w:val="NoSpacing"/>
+        <w:rPr>
+          <w:sz w:val="32"/>
+        </w:rPr>
+      </w:pPr>
+      <w:r>
+        <w:rPr>
+          <w:sz w:val="32"/>
+        </w:rPr>
+        <w:t>&lt;/head&gt;</w:t>
+      </w:r>
+    </w:p>
+    <w:p>
+      <w:pPr>
+        <w:pStyle w:val="NoSpacing"/>
+        <w:rPr>
+          <w:sz w:val="32"/>
+        </w:rPr>
+      </w:pPr>
+      <w:r>
+        <w:rPr>
+          <w:sz w:val="32"/>
+        </w:rPr>
+        <w:t>&lt;</w:t>
+      </w:r>
+      <w:proofErr w:type="gramStart"/>
+      <w:r>
+        <w:rPr>
+          <w:sz w:val="32"/>
+        </w:rPr>
+        <w:t>body</w:t>
+      </w:r>
+      <w:proofErr w:type="gramEnd"/>
+      <w:r>
+        <w:rPr>
+          <w:sz w:val="32"/>
+        </w:rPr>
+        <w:t>&gt;</w:t>
+      </w:r>
+    </w:p>
+    <w:p>
+      <w:pPr>
+        <w:pStyle w:val="NoSpacing"/>
+        <w:rPr>
+          <w:sz w:val="32"/>
+        </w:rPr>
+      </w:pPr>
+    </w:p>
+    <w:p>
+      <w:pPr>
+        <w:pStyle w:val="NoSpacing"/>
+        <w:rPr>
+          <w:sz w:val="32"/>
+        </w:rPr>
+      </w:pPr>
+    </w:p>
+    <w:p>
+      <w:pPr>
+        <w:pStyle w:val="NoSpacing"/>
+        <w:rPr>
+          <w:b/>
+          <w:sz w:val="30"/>
+        </w:rPr>
+      </w:pPr>
+      <w:r>
+        <w:rPr>
+          <w:sz w:val="32"/>
+        </w:rPr>
+        <w:tab/>
+      </w:r>
+      <w:r>
+        <w:rPr>
+          <w:sz w:val="32"/>
+        </w:rPr>
+        <w:tab/>
+      </w:r>
+      <w:r>
+        <w:rPr>
+          <w:sz w:val="32"/>
+        </w:rPr>
+        <w:tab/>
+      </w:r>
+      <w:r>
+        <w:rPr>
+          <w:sz w:val="32"/>
+        </w:rPr>
+        <w:tab/>
+      </w:r>
+      <w:r>
+        <w:rPr>
+          <w:b/>
+          <w:sz w:val="30"/>
+        </w:rPr>
+        <w:t>Inline Styles</w:t>
+      </w:r>
+    </w:p>
+    <w:p>
+      <w:pPr>
+        <w:pStyle w:val="NoSpacing"/>
+        <w:rPr>
+          <w:b/>
+          <w:sz w:val="30"/>
+        </w:rPr>
+      </w:pPr>
+    </w:p>
+    <w:p>
+      <w:pPr>
+        <w:pStyle w:val="NoSpacing"/>
+        <w:rPr>
+          <w:sz w:val="32"/>
+        </w:rPr>
+      </w:pPr>
+      <w:r>
+        <w:rPr>
+          <w:sz w:val="32"/>
+        </w:rPr>
+        <w:t>&lt;p style="</w:t>
+      </w:r>
+      <w:proofErr w:type="spellStart"/>
+      <w:r>
+        <w:rPr>
+          <w:sz w:val="32"/>
+        </w:rPr>
+        <w:t>color</w:t>
+      </w:r>
+      <w:proofErr w:type="spellEnd"/>
+      <w:r>
+        <w:rPr>
+          <w:sz w:val="32"/>
+        </w:rPr>
+        <w:t>: #</w:t>
+      </w:r>
+      <w:proofErr w:type="gramStart"/>
+      <w:r>
+        <w:rPr>
+          <w:sz w:val="32"/>
+        </w:rPr>
+        <w:t>ff0000;</w:t>
+      </w:r>
+      <w:proofErr w:type="gramEnd"/>
+      <w:r>
+        <w:rPr>
+          <w:sz w:val="32"/>
+        </w:rPr>
+        <w:t>"&gt;Some red text&lt;/p&gt;</w:t>
+      </w:r>
+    </w:p>
+    <w:p>
+      <w:pPr>
+        <w:pStyle w:val="NoSpacing"/>
+        <w:rPr>
+          <w:sz w:val="32"/>
+        </w:rPr>
+      </w:pPr>
+    </w:p>
+    <w:p>
+      <w:pPr>
+        <w:pStyle w:val="NoSpacing"/>
+        <w:rPr>
+          <w:sz w:val="32"/>
+        </w:rPr>
+      </w:pPr>
+      <w:r>
+        <w:rPr>
+          <w:b/>
+          <w:sz w:val="32"/>
+        </w:rPr>
+        <w:t>NOTE:</w:t>
+      </w:r>
+      <w:r>
+        <w:rPr>
+          <w:b/>
+          <w:sz w:val="32"/>
+        </w:rPr>
+        <w:t xml:space="preserve"> </w:t>
+      </w:r>
+      <w:r>
+        <w:rPr>
+          <w:sz w:val="32"/>
+        </w:rPr>
+        <w:t xml:space="preserve">All </w:t>
+      </w:r>
+      <w:proofErr w:type="spellStart"/>
+      <w:r>
+        <w:rPr>
+          <w:sz w:val="32"/>
+        </w:rPr>
+        <w:t>css</w:t>
+      </w:r>
+      <w:proofErr w:type="spellEnd"/>
+      <w:r>
+        <w:rPr>
+          <w:sz w:val="32"/>
+        </w:rPr>
+        <w:t xml:space="preserve"> properties should be add by style attribute.</w:t>
+      </w:r>
+    </w:p>
+    <w:p>
+      <w:pPr>
+        <w:pStyle w:val="NoSpacing"/>
+        <w:rPr>
+          <w:sz w:val="32"/>
+        </w:rPr>
+      </w:pPr>
+    </w:p>
+    <w:p>
+      <w:pPr>
+        <w:pStyle w:val="NoSpacing"/>
+        <w:rPr>
+          <w:sz w:val="32"/>
+        </w:rPr>
+      </w:pPr>
+    </w:p>
+    <w:p>
+      <w:pPr>
+        <w:pStyle w:val="NoSpacing"/>
+        <w:rPr>
+          <w:b/>
+          <w:sz w:val="40"/>
+        </w:rPr>
+      </w:pPr>
+      <w:r>
+        <w:rPr>
+          <w:sz w:val="32"/>
+        </w:rPr>
+        <w:tab/>
+      </w:r>
+      <w:r>
+        <w:rPr>
+          <w:sz w:val="32"/>
+        </w:rPr>
+        <w:tab/>
+      </w:r>
+      <w:r>
+        <w:rPr>
+          <w:sz w:val="32"/>
+        </w:rPr>
+        <w:tab/>
+      </w:r>
+      <w:r>
+        <w:rPr>
+          <w:sz w:val="32"/>
+        </w:rPr>
+        <w:tab/>
+      </w:r>
+      <w:r>
+        <w:rPr>
+          <w:b/>
+          <w:sz w:val="40"/>
+        </w:rPr>
+        <w:t>CSS SYNTAX</w:t>
+      </w:r>
+    </w:p>
+    <w:p>
+      <w:pPr>
+        <w:pStyle w:val="NoSpacing"/>
+        <w:rPr>
+          <w:sz w:val="32"/>
+        </w:rPr>
+      </w:pPr>
+    </w:p>
+    <w:p>
+      <w:pPr>
+        <w:pStyle w:val="NoSpacing"/>
+        <w:rPr>
+          <w:sz w:val="32"/>
+        </w:rPr>
+      </w:pPr>
+      <w:proofErr w:type="gramStart"/>
+      <w:r>
+        <w:rPr>
+          <w:b/>
+          <w:sz w:val="32"/>
+        </w:rPr>
+        <w:t>Syntax</w:t>
+      </w:r>
+      <w:r>
+        <w:rPr>
+          <w:sz w:val="32"/>
+        </w:rPr>
+        <w:t xml:space="preserve"> :</w:t>
+      </w:r>
+      <w:proofErr w:type="gramEnd"/>
+      <w:r>
+        <w:rPr>
+          <w:sz w:val="32"/>
+        </w:rPr>
+        <w:t xml:space="preserve">    </w:t>
+      </w:r>
+      <w:r>
+        <w:rPr>
+          <w:sz w:val="32"/>
+        </w:rPr>
+        <w:t>selector { property: value }</w:t>
+      </w:r>
+    </w:p>
+    <w:p>
+      <w:pPr>
+        <w:pStyle w:val="NoSpacing"/>
+        <w:rPr>
+          <w:b/>
+          <w:sz w:val="32"/>
+        </w:rPr>
+      </w:pPr>
+    </w:p>
+    <w:p>
+      <w:pPr>
+        <w:pStyle w:val="NoSpacing"/>
+        <w:rPr>
+          <w:b/>
+          <w:sz w:val="32"/>
+        </w:rPr>
+      </w:pPr>
+      <w:r>
+        <w:rPr>
+          <w:b/>
+          <w:sz w:val="32"/>
+        </w:rPr>
+        <w:t>EXAMPLE:</w:t>
+      </w:r>
+    </w:p>
+    <w:p>
+      <w:pPr>
+        <w:pStyle w:val="NoSpacing"/>
+        <w:rPr>
+          <w:sz w:val="32"/>
+        </w:rPr>
+      </w:pPr>
+      <w:proofErr w:type="gramStart"/>
+      <w:r>
+        <w:rPr>
+          <w:sz w:val="32"/>
+        </w:rPr>
+        <w:t>body</w:t>
+      </w:r>
+      <w:proofErr w:type="gramEnd"/>
+      <w:r>
+        <w:rPr>
+          <w:sz w:val="32"/>
+        </w:rPr>
+        <w:t xml:space="preserve"> {</w:t>
+      </w:r>
+    </w:p>
+    <w:p>
+      <w:pPr>
+        <w:pStyle w:val="NoSpacing"/>
+        <w:rPr>
+          <w:sz w:val="32"/>
+        </w:rPr>
+      </w:pPr>
+      <w:proofErr w:type="gramStart"/>
+      <w:r>
+        <w:rPr>
+          <w:sz w:val="32"/>
+        </w:rPr>
+        <w:t>background</w:t>
+      </w:r>
+      <w:proofErr w:type="gramEnd"/>
+      <w:r>
+        <w:rPr>
+          <w:sz w:val="32"/>
+        </w:rPr>
+        <w:t>: #</w:t>
+      </w:r>
+      <w:proofErr w:type="spellStart"/>
+      <w:r>
+        <w:rPr>
+          <w:sz w:val="32"/>
+        </w:rPr>
+        <w:t>eeeeee</w:t>
+      </w:r>
+      <w:proofErr w:type="spellEnd"/>
+      <w:r>
+        <w:rPr>
+          <w:sz w:val="32"/>
+        </w:rPr>
+        <w:t>;</w:t>
+      </w:r>
+    </w:p>
+    <w:p>
+      <w:pPr>
+        <w:pStyle w:val="NoSpacing"/>
+        <w:rPr>
+          <w:sz w:val="32"/>
+        </w:rPr>
+      </w:pPr>
+      <w:proofErr w:type="gramStart"/>
+      <w:r>
+        <w:rPr>
+          <w:sz w:val="32"/>
+        </w:rPr>
+        <w:t>font-family</w:t>
+      </w:r>
+      <w:proofErr w:type="gramEnd"/>
+      <w:r>
+        <w:rPr>
+          <w:sz w:val="32"/>
+        </w:rPr>
+        <w:t>: "Trebuchet MS", Verdana, Arial, serif;</w:t>
+      </w:r>
+    </w:p>
+    <w:p>
+      <w:pPr>
+        <w:pStyle w:val="NoSpacing"/>
+        <w:rPr>
+          <w:sz w:val="32"/>
+        </w:rPr>
+      </w:pPr>
+      <w:r>
+        <w:rPr>
+          <w:sz w:val="32"/>
+        </w:rPr>
+        <w:t>}</w:t>
+      </w:r>
+    </w:p>
+    <w:p>
+      <w:pPr>
+        <w:pStyle w:val="NoSpacing"/>
+        <w:rPr>
+          <w:sz w:val="32"/>
+        </w:rPr>
+      </w:pPr>
+      <w:r>
+        <w:rPr>
+          <w:b/>
+          <w:sz w:val="32"/>
+        </w:rPr>
+        <w:t>NOTE:</w:t>
+      </w:r>
+      <w:r>
+        <w:rPr>
+          <w:b/>
+          <w:sz w:val="32"/>
+        </w:rPr>
+        <w:t xml:space="preserve"> </w:t>
+      </w:r>
+      <w:r>
+        <w:rPr>
+          <w:sz w:val="32"/>
+        </w:rPr>
+        <w:t>If u provide many font family members according to the browser it will automatically accepted.</w:t>
+      </w:r>
+    </w:p>
+    <w:p>
+      <w:pPr>
+        <w:pStyle w:val="NoSpacing"/>
+        <w:rPr>
+          <w:b/>
+          <w:sz w:val="40"/>
+        </w:rPr>
+      </w:pPr>
+      <w:r>
+        <w:rPr>
+          <w:sz w:val="32"/>
+        </w:rPr>
+        <w:lastRenderedPageBreak/>
+        <w:tab/>
+      </w:r>
+      <w:r>
+        <w:rPr>
+          <w:sz w:val="32"/>
+        </w:rPr>
+        <w:tab/>
+      </w:r>
+      <w:r>
+        <w:rPr>
+          <w:sz w:val="32"/>
+        </w:rPr>
+        <w:tab/>
+      </w:r>
+      <w:r>
+        <w:rPr>
+          <w:sz w:val="32"/>
+        </w:rPr>
+        <w:tab/>
+      </w:r>
+      <w:r>
+        <w:rPr>
+          <w:b/>
+          <w:sz w:val="40"/>
+        </w:rPr>
+        <w:t>COMMENT TAGS</w:t>
+      </w:r>
+    </w:p>
+    <w:p>
+      <w:pPr>
+        <w:pStyle w:val="NoSpacing"/>
+        <w:rPr>
+          <w:b/>
+          <w:sz w:val="40"/>
+        </w:rPr>
+      </w:pPr>
+    </w:p>
+    <w:p>
+      <w:pPr>
+        <w:pStyle w:val="NoSpacing"/>
+        <w:rPr>
+          <w:sz w:val="32"/>
+        </w:rPr>
+      </w:pPr>
+      <w:r>
+        <w:rPr>
+          <w:sz w:val="32"/>
+        </w:rPr>
+        <w:t>This is how we add comments to the line.</w:t>
+      </w:r>
+      <w:r>
+        <w:rPr>
+          <w:b/>
+          <w:sz w:val="32"/>
+        </w:rPr>
+        <w:t xml:space="preserve"> </w:t>
+      </w:r>
+    </w:p>
+    <w:p>
+      <w:pPr>
+        <w:pStyle w:val="NoSpacing"/>
+        <w:ind w:left="1440" w:firstLine="720"/>
+        <w:rPr>
+          <w:sz w:val="32"/>
+        </w:rPr>
+      </w:pPr>
+    </w:p>
+    <w:p>
+      <w:pPr>
+        <w:pStyle w:val="NoSpacing"/>
+        <w:ind w:left="1440" w:firstLine="720"/>
+        <w:rPr>
+          <w:sz w:val="32"/>
+        </w:rPr>
+      </w:pPr>
+      <w:r>
+        <w:rPr>
+          <w:sz w:val="32"/>
+        </w:rPr>
+        <w:t xml:space="preserve">/* </w:t>
+      </w:r>
+      <w:proofErr w:type="gramStart"/>
+      <w:r>
+        <w:rPr>
+          <w:sz w:val="32"/>
+        </w:rPr>
+        <w:t>This</w:t>
+      </w:r>
+      <w:proofErr w:type="gramEnd"/>
+      <w:r>
+        <w:rPr>
+          <w:sz w:val="32"/>
+        </w:rPr>
+        <w:t xml:space="preserve"> is a comment */</w:t>
+      </w:r>
+    </w:p>
+    <w:p>
+      <w:pPr>
+        <w:pStyle w:val="NoSpacing"/>
+        <w:ind w:left="1440" w:firstLine="720"/>
+        <w:rPr>
+          <w:sz w:val="32"/>
+        </w:rPr>
+      </w:pPr>
+    </w:p>
+    <w:p>
+      <w:pPr>
+        <w:pStyle w:val="NoSpacing"/>
+        <w:ind w:left="1440" w:firstLine="720"/>
+        <w:rPr>
+          <w:sz w:val="32"/>
+        </w:rPr>
+      </w:pPr>
+      <w:r>
+        <w:rPr>
+          <w:sz w:val="32"/>
+        </w:rPr>
+        <w:tab/>
+      </w:r>
+      <w:r>
+        <w:rPr>
+          <w:sz w:val="32"/>
+        </w:rPr>
+        <w:tab/>
+        <w:t>Or</w:t>
+      </w:r>
+    </w:p>
+    <w:p>
+      <w:pPr>
+        <w:pStyle w:val="NoSpacing"/>
+        <w:ind w:left="1440" w:firstLine="720"/>
+        <w:rPr>
+          <w:sz w:val="32"/>
+        </w:rPr>
+      </w:pPr>
+    </w:p>
+    <w:p>
+      <w:pPr>
+        <w:pStyle w:val="NoSpacing"/>
+        <w:ind w:left="1440" w:firstLine="720"/>
+        <w:rPr>
+          <w:sz w:val="32"/>
+        </w:rPr>
+      </w:pPr>
+      <w:r>
+        <w:rPr>
+          <w:sz w:val="32"/>
+        </w:rPr>
+        <w:t>//this is a comment line.</w:t>
+      </w:r>
+    </w:p>
+    <w:p>
+      <w:pPr>
+        <w:pStyle w:val="NoSpacing"/>
+        <w:ind w:left="1440" w:firstLine="720"/>
+        <w:rPr>
+          <w:sz w:val="32"/>
+        </w:rPr>
+      </w:pPr>
+      <w:r>
+        <w:rPr>
+          <w:sz w:val="32"/>
+        </w:rPr>
+        <w:t>(</w:t>
+      </w:r>
+      <w:proofErr w:type="gramStart"/>
+      <w:r>
+        <w:rPr>
+          <w:sz w:val="32"/>
+        </w:rPr>
+        <w:t>only</w:t>
+      </w:r>
+      <w:proofErr w:type="gramEnd"/>
+      <w:r>
+        <w:rPr>
+          <w:sz w:val="32"/>
+        </w:rPr>
+        <w:t xml:space="preserve"> work for single line)</w:t>
+      </w:r>
+    </w:p>
+    <w:p>
+      <w:pPr>
+        <w:pStyle w:val="NoSpacing"/>
+        <w:ind w:left="1440" w:firstLine="720"/>
+        <w:rPr>
+          <w:sz w:val="32"/>
+        </w:rPr>
+      </w:pPr>
+    </w:p>
+    <w:p>
+      <w:pPr>
+        <w:pStyle w:val="NoSpacing"/>
+        <w:rPr>
+          <w:b/>
+          <w:sz w:val="40"/>
+        </w:rPr>
+      </w:pPr>
+      <w:r>
+        <w:rPr>
+          <w:b/>
+          <w:sz w:val="42"/>
+        </w:rPr>
+        <w:tab/>
+      </w:r>
+      <w:r>
+        <w:rPr>
+          <w:b/>
+          <w:sz w:val="42"/>
+        </w:rPr>
+        <w:tab/>
+      </w:r>
+      <w:r>
+        <w:rPr>
+          <w:b/>
+          <w:sz w:val="42"/>
+        </w:rPr>
+        <w:tab/>
+      </w:r>
+      <w:r>
+        <w:rPr>
+          <w:b/>
+          <w:sz w:val="40"/>
+        </w:rPr>
+        <w:t>COMBINING SELECTORS</w:t>
+      </w:r>
+    </w:p>
+    <w:p>
+      <w:pPr>
+        <w:pStyle w:val="NoSpacing"/>
+        <w:rPr>
+          <w:b/>
+          <w:sz w:val="40"/>
+        </w:rPr>
+      </w:pPr>
+    </w:p>
+    <w:p>
+      <w:pPr>
+        <w:pStyle w:val="NoSpacing"/>
+        <w:rPr>
+          <w:sz w:val="32"/>
+        </w:rPr>
+      </w:pPr>
+      <w:r>
+        <w:rPr>
+          <w:sz w:val="32"/>
+        </w:rPr>
+        <w:t>h1, h2, h3, h4, h5, h6</w:t>
+      </w:r>
+    </w:p>
+    <w:p>
+      <w:pPr>
+        <w:pStyle w:val="NoSpacing"/>
+        <w:rPr>
+          <w:sz w:val="32"/>
+        </w:rPr>
+      </w:pPr>
+      <w:r>
+        <w:rPr>
+          <w:sz w:val="32"/>
+        </w:rPr>
+        <w:t xml:space="preserve"> </w:t>
+      </w:r>
+      <w:proofErr w:type="gramStart"/>
+      <w:r>
+        <w:rPr>
+          <w:sz w:val="32"/>
+        </w:rPr>
+        <w:t xml:space="preserve">{ </w:t>
+      </w:r>
+      <w:proofErr w:type="spellStart"/>
+      <w:r>
+        <w:rPr>
+          <w:sz w:val="32"/>
+        </w:rPr>
+        <w:t>color</w:t>
+      </w:r>
+      <w:proofErr w:type="spellEnd"/>
+      <w:proofErr w:type="gramEnd"/>
+      <w:r>
+        <w:rPr>
+          <w:sz w:val="32"/>
+        </w:rPr>
+        <w:t>: #009900; font-family: Georgia, sans-serif; }</w:t>
+      </w:r>
+    </w:p>
+    <w:p>
+      <w:pPr>
+        <w:pStyle w:val="NoSpacing"/>
+        <w:rPr>
+          <w:sz w:val="32"/>
+        </w:rPr>
+      </w:pPr>
+    </w:p>
+    <w:p>
+      <w:pPr>
+        <w:pStyle w:val="NoSpacing"/>
+        <w:rPr>
+          <w:sz w:val="52"/>
+        </w:rPr>
+      </w:pPr>
+      <w:r>
+        <w:rPr>
+          <w:b/>
+          <w:sz w:val="32"/>
+        </w:rPr>
+        <w:t>NOTE:</w:t>
+      </w:r>
+      <w:r>
+        <w:rPr>
+          <w:sz w:val="32"/>
+        </w:rPr>
+        <w:t xml:space="preserve"> We can add as many as tags to apply the same property.</w:t>
       </w:r>
       <w:bookmarkStart w:id="0" w:name="_GoBack"/>
       <w:bookmarkEnd w:id="0"/>

</xml_diff>